<commit_message>
actualización del diagrama de clases
se adjunta nueva imagen con diagrama de clases actualizado al código que se tiene actualmente
</commit_message>
<xml_diff>
--- a/Desafio 2.docx
+++ b/Desafio 2.docx
@@ -570,15 +570,13 @@
         </w:rPr>
         <w:t xml:space="preserve">para la solución pensada, se planea en una </w:t>
       </w:r>
-      <w:proofErr w:type="gramStart"/>
-      <w:r>
-        <w:rPr>
-          <w:sz w:val="24"/>
-          <w:szCs w:val="24"/>
-        </w:rPr>
-        <w:t>primer instancia</w:t>
-      </w:r>
-      <w:proofErr w:type="gramEnd"/>
+      <w:r>
+        <w:rPr>
+          <w:sz w:val="24"/>
+          <w:szCs w:val="24"/>
+        </w:rPr>
+        <w:t>primera instancia</w:t>
+      </w:r>
       <w:r>
         <w:rPr>
           <w:sz w:val="24"/>
@@ -936,65 +934,12 @@
           <w:szCs w:val="24"/>
         </w:rPr>
       </w:pPr>
-    </w:p>
-    <w:p>
-      <w:pPr>
-        <w:jc w:val="both"/>
-        <w:rPr>
-          <w:sz w:val="24"/>
-          <w:szCs w:val="24"/>
-        </w:rPr>
-      </w:pPr>
-    </w:p>
-    <w:p>
-      <w:pPr>
-        <w:jc w:val="both"/>
-        <w:rPr>
-          <w:sz w:val="24"/>
-          <w:szCs w:val="24"/>
-        </w:rPr>
-      </w:pPr>
-    </w:p>
-    <w:p>
-      <w:pPr>
-        <w:jc w:val="both"/>
-        <w:rPr>
-          <w:sz w:val="24"/>
-          <w:szCs w:val="24"/>
-        </w:rPr>
-      </w:pPr>
-    </w:p>
-    <w:p>
-      <w:pPr>
-        <w:jc w:val="both"/>
-        <w:rPr>
-          <w:sz w:val="24"/>
-          <w:szCs w:val="24"/>
-        </w:rPr>
-      </w:pPr>
-    </w:p>
-    <w:p>
-      <w:pPr>
-        <w:jc w:val="both"/>
-        <w:rPr>
-          <w:sz w:val="24"/>
-          <w:szCs w:val="24"/>
-        </w:rPr>
-      </w:pPr>
-    </w:p>
-    <w:p>
-      <w:pPr>
-        <w:jc w:val="both"/>
-        <w:rPr>
-          <w:sz w:val="24"/>
-          <w:szCs w:val="24"/>
-        </w:rPr>
-      </w:pPr>
-      <w:r>
-        <w:rPr>
-          <w:sz w:val="24"/>
-          <w:szCs w:val="24"/>
-        </w:rPr>
+      <w:r>
+        <w:rPr>
+          <w:sz w:val="24"/>
+          <w:szCs w:val="24"/>
+        </w:rPr>
+        <w:lastRenderedPageBreak/>
         <w:t>Una vez que se tenga mínimo una línea con 2 estaciones, se entrará en un ciclo mostrando las opciones que tiene el usuario para manipular la red metro, este ciclo terminará hasta que el usuario ya no desee seguir modificando la red metro.</w:t>
       </w:r>
     </w:p>
@@ -1103,26 +1048,10 @@
           <w:szCs w:val="24"/>
         </w:rPr>
         <w:drawing>
-          <wp:anchor distT="0" distB="0" distL="114300" distR="114300" simplePos="0" relativeHeight="251659264" behindDoc="1" locked="0" layoutInCell="1" allowOverlap="1" wp14:anchorId="5D4774EC" wp14:editId="776E06B8">
-            <wp:simplePos x="0" y="0"/>
-            <wp:positionH relativeFrom="margin">
-              <wp:align>right</wp:align>
-            </wp:positionH>
-            <wp:positionV relativeFrom="paragraph">
-              <wp:posOffset>206857</wp:posOffset>
-            </wp:positionV>
-            <wp:extent cx="5733415" cy="3458210"/>
-            <wp:effectExtent l="0" t="0" r="635" b="8890"/>
-            <wp:wrapTight wrapText="bothSides">
-              <wp:wrapPolygon edited="0">
-                <wp:start x="0" y="0"/>
-                <wp:lineTo x="0" y="21537"/>
-                <wp:lineTo x="21531" y="21537"/>
-                <wp:lineTo x="21531" y="0"/>
-                <wp:lineTo x="0" y="0"/>
-              </wp:wrapPolygon>
-            </wp:wrapTight>
-            <wp:docPr id="2064325721" name="Imagen 1"/>
+          <wp:inline distT="0" distB="0" distL="0" distR="0" wp14:anchorId="5E986C49" wp14:editId="61AC59B4">
+            <wp:extent cx="5733415" cy="4505325"/>
+            <wp:effectExtent l="0" t="0" r="635" b="9525"/>
+            <wp:docPr id="1033835492" name="Imagen 1"/>
             <wp:cNvGraphicFramePr>
               <a:graphicFrameLocks xmlns:a="http://schemas.openxmlformats.org/drawingml/2006/main" noChangeAspect="1"/>
             </wp:cNvGraphicFramePr>
@@ -1151,7 +1080,7 @@
                   <pic:spPr bwMode="auto">
                     <a:xfrm>
                       <a:off x="0" y="0"/>
-                      <a:ext cx="5733415" cy="3458210"/>
+                      <a:ext cx="5733415" cy="4505325"/>
                     </a:xfrm>
                     <a:prstGeom prst="rect">
                       <a:avLst/>
@@ -1164,7 +1093,7 @@
                 </pic:pic>
               </a:graphicData>
             </a:graphic>
-          </wp:anchor>
+          </wp:inline>
         </w:drawing>
       </w:r>
     </w:p>

</xml_diff>